<commit_message>
Addressing all comments except change in notation for ETC 2420/5242 and MAST90083
</commit_message>
<xml_diff>
--- a/Response to reviewers second revision.docx
+++ b/Response to reviewers second revision.docx
@@ -369,29 +369,51 @@
       <w:pPr>
         <w:pStyle w:val="ListParagraph"/>
         <w:rPr>
-          <w:color w:val="806000" w:themeColor="accent4" w:themeShade="80"/>
-        </w:rPr>
-      </w:pPr>
-      <w:r>
-        <w:rPr>
-          <w:color w:val="806000" w:themeColor="accent4" w:themeShade="80"/>
-        </w:rPr>
-        <w:t>Additional information has been added to</w:t>
-      </w:r>
-      <w:r>
-        <w:rPr>
-          <w:color w:val="806000" w:themeColor="accent4" w:themeShade="80"/>
+          <w:color w:val="0070C0"/>
+        </w:rPr>
+      </w:pPr>
+      <w:r>
+        <w:rPr>
+          <w:color w:val="0070C0"/>
+        </w:rPr>
+        <w:t>The summary of study limitation</w:t>
+      </w:r>
+      <w:r>
+        <w:rPr>
+          <w:color w:val="0070C0"/>
+        </w:rPr>
+        <w:t>s</w:t>
+      </w:r>
+      <w:r>
+        <w:rPr>
+          <w:color w:val="0070C0"/>
+        </w:rPr>
+        <w:t xml:space="preserve"> has been added to</w:t>
+      </w:r>
+      <w:r>
+        <w:rPr>
+          <w:color w:val="0070C0"/>
         </w:rPr>
         <w:t xml:space="preserve"> </w:t>
       </w:r>
-    </w:p>
-    <w:p>
-      <w:pPr>
-        <w:pStyle w:val="ListParagraph"/>
-        <w:rPr>
-          <w:color w:val="806000" w:themeColor="accent4" w:themeShade="80"/>
-        </w:rPr>
-      </w:pPr>
+      <w:r>
+        <w:rPr>
+          <w:color w:val="0070C0"/>
+        </w:rPr>
+        <w:t xml:space="preserve">the </w:t>
+      </w:r>
+      <w:r>
+        <w:rPr>
+          <w:color w:val="0070C0"/>
+        </w:rPr>
+        <w:t xml:space="preserve">discussion section. </w:t>
+      </w:r>
+      <w:r>
+        <w:rPr>
+          <w:color w:val="0070C0"/>
+        </w:rPr>
+        <w:t xml:space="preserve"> </w:t>
+      </w:r>
     </w:p>
     <w:p>
       <w:pPr>
@@ -421,8 +443,6 @@
         </w:rPr>
         <w:t>It would be useful to have summary statistics for the groups for an exam they took early in the course before the competition, and summary statistics on the percentage correct overall on the final exam for the different groups, in addition to your calculated performance scores.  </w:t>
       </w:r>
-      <w:bookmarkStart w:id="0" w:name="_GoBack"/>
-      <w:bookmarkEnd w:id="0"/>
     </w:p>
     <w:p>
       <w:pPr>
@@ -534,46 +554,33 @@
       <w:pPr>
         <w:pStyle w:val="ListParagraph"/>
         <w:rPr>
-          <w:color w:val="FF0000"/>
-        </w:rPr>
-      </w:pPr>
-      <w:r>
-        <w:rPr>
-          <w:color w:val="0070C0"/>
-        </w:rPr>
-        <w:t>Additional information has been added to</w:t>
-      </w:r>
-      <w:r>
-        <w:rPr>
-          <w:color w:val="0070C0"/>
-        </w:rPr>
-        <w:t xml:space="preserve"> – </w:t>
-      </w:r>
-      <w:r>
-        <w:rPr>
-          <w:color w:val="FF0000"/>
-        </w:rPr>
-        <w:t xml:space="preserve">Di are you happy to give teachers </w:t>
-      </w:r>
-      <w:r>
-        <w:rPr>
-          <w:color w:val="FF0000"/>
-        </w:rPr>
-        <w:t>the r</w:t>
-      </w:r>
-      <w:r>
-        <w:rPr>
-          <w:color w:val="FF0000"/>
-        </w:rPr>
-        <w:t xml:space="preserve">ow data by request? </w:t>
-      </w:r>
-    </w:p>
-    <w:p>
-      <w:pPr>
-        <w:pStyle w:val="ListParagraph"/>
-        <w:rPr>
-          <w:i/>
-          <w:iCs/>
+          <w:color w:val="0070C0"/>
+        </w:rPr>
+      </w:pPr>
+      <w:r>
+        <w:rPr>
+          <w:color w:val="0070C0"/>
+        </w:rPr>
+        <w:t xml:space="preserve">We are happy to share the data by request. </w:t>
+      </w:r>
+      <w:r>
+        <w:rPr>
+          <w:color w:val="0070C0"/>
+        </w:rPr>
+        <w:t>This is now reflected in a</w:t>
+      </w:r>
+      <w:r>
+        <w:rPr>
+          <w:color w:val="0070C0"/>
+        </w:rPr>
+        <w:t xml:space="preserve"> comment in the “Teachers’ corner” section.</w:t>
+      </w:r>
+    </w:p>
+    <w:p>
+      <w:pPr>
+        <w:pStyle w:val="ListParagraph"/>
+        <w:rPr>
+          <w:color w:val="0070C0"/>
         </w:rPr>
       </w:pPr>
     </w:p>
@@ -672,52 +679,52 @@
           <w:i/>
           <w:iCs/>
         </w:rPr>
+        <w:t>The authors have successfully addressed many of the observations raised by this referee during the</w:t>
+      </w:r>
+      <w:r>
+        <w:rPr>
+          <w:i/>
+          <w:iCs/>
+        </w:rPr>
+        <w:t xml:space="preserve"> </w:t>
+      </w:r>
+      <w:r>
+        <w:rPr>
+          <w:i/>
+          <w:iCs/>
+        </w:rPr>
+        <w:t>review of the original submission. Below are minor comments that the authors should consider for the</w:t>
+      </w:r>
+      <w:r>
+        <w:rPr>
+          <w:i/>
+          <w:iCs/>
+        </w:rPr>
+        <w:t xml:space="preserve"> </w:t>
+      </w:r>
+      <w:r>
+        <w:rPr>
+          <w:i/>
+          <w:iCs/>
+        </w:rPr>
+        <w:t>further improvement of their manuscript.</w:t>
+      </w:r>
+    </w:p>
+    <w:p>
+      <w:pPr>
+        <w:rPr>
+          <w:i/>
+          <w:iCs/>
+          <w:u w:val="single"/>
+        </w:rPr>
+      </w:pPr>
+      <w:r>
+        <w:rPr>
+          <w:i/>
+          <w:iCs/>
+          <w:u w:val="single"/>
+        </w:rPr>
         <w:lastRenderedPageBreak/>
-        <w:t>The authors have successfully addressed many of the observations raised by this referee during the</w:t>
-      </w:r>
-      <w:r>
-        <w:rPr>
-          <w:i/>
-          <w:iCs/>
-        </w:rPr>
-        <w:t xml:space="preserve"> </w:t>
-      </w:r>
-      <w:r>
-        <w:rPr>
-          <w:i/>
-          <w:iCs/>
-        </w:rPr>
-        <w:t>review of the original submission. Below are minor comments that the authors should consider for the</w:t>
-      </w:r>
-      <w:r>
-        <w:rPr>
-          <w:i/>
-          <w:iCs/>
-        </w:rPr>
-        <w:t xml:space="preserve"> </w:t>
-      </w:r>
-      <w:r>
-        <w:rPr>
-          <w:i/>
-          <w:iCs/>
-        </w:rPr>
-        <w:t>further improvement of their manuscript.</w:t>
-      </w:r>
-    </w:p>
-    <w:p>
-      <w:pPr>
-        <w:rPr>
-          <w:i/>
-          <w:iCs/>
-          <w:u w:val="single"/>
-        </w:rPr>
-      </w:pPr>
-      <w:r>
-        <w:rPr>
-          <w:i/>
-          <w:iCs/>
-          <w:u w:val="single"/>
-        </w:rPr>
         <w:t>Minor comments</w:t>
       </w:r>
     </w:p>
@@ -1338,34 +1345,72 @@
       <w:pPr>
         <w:pStyle w:val="ListParagraph"/>
         <w:rPr>
-          <w:color w:val="FF0000"/>
-        </w:rPr>
-      </w:pPr>
-      <w:proofErr w:type="gramStart"/>
-      <w:r>
-        <w:rPr>
-          <w:color w:val="FF0000"/>
-        </w:rPr>
-        <w:t>Di !!!</w:t>
-      </w:r>
-      <w:proofErr w:type="gramEnd"/>
-    </w:p>
-    <w:p>
-      <w:pPr>
-        <w:pStyle w:val="ListParagraph"/>
-        <w:rPr>
-          <w:color w:val="0070C0"/>
-        </w:rPr>
-      </w:pPr>
-    </w:p>
-    <w:p>
-      <w:pPr>
-        <w:pStyle w:val="ListParagraph"/>
-        <w:rPr>
-          <w:i/>
-          <w:iCs/>
-        </w:rPr>
-      </w:pPr>
+          <w:i/>
+          <w:iCs/>
+        </w:rPr>
+      </w:pPr>
+    </w:p>
+    <w:p>
+      <w:pPr>
+        <w:pStyle w:val="ListParagraph"/>
+        <w:rPr>
+          <w:color w:val="0070C0"/>
+        </w:rPr>
+      </w:pPr>
+      <w:r>
+        <w:rPr>
+          <w:color w:val="0070C0"/>
+        </w:rPr>
+        <w:t xml:space="preserve">To justify our choice of undergraduate students as a control group </w:t>
+      </w:r>
+      <w:r>
+        <w:rPr>
+          <w:color w:val="0070C0"/>
+        </w:rPr>
+        <w:t>for</w:t>
+      </w:r>
+      <w:r>
+        <w:rPr>
+          <w:color w:val="0070C0"/>
+        </w:rPr>
+        <w:t xml:space="preserve"> graduate students we add</w:t>
+      </w:r>
+      <w:r>
+        <w:rPr>
+          <w:color w:val="0070C0"/>
+        </w:rPr>
+        <w:t>ed</w:t>
+      </w:r>
+      <w:r>
+        <w:rPr>
+          <w:color w:val="0070C0"/>
+        </w:rPr>
+        <w:t xml:space="preserve"> some </w:t>
+      </w:r>
+      <w:r>
+        <w:rPr>
+          <w:color w:val="0070C0"/>
+        </w:rPr>
+        <w:t>further</w:t>
+      </w:r>
+      <w:r>
+        <w:rPr>
+          <w:color w:val="0070C0"/>
+        </w:rPr>
+        <w:t xml:space="preserve"> discussion and </w:t>
+      </w:r>
+      <w:r>
+        <w:rPr>
+          <w:color w:val="0070C0"/>
+        </w:rPr>
+        <w:t>summary statistics to section 2.3 Participants.</w:t>
+      </w:r>
+      <w:r>
+        <w:rPr>
+          <w:color w:val="0070C0"/>
+        </w:rPr>
+        <w:t xml:space="preserve">  </w:t>
+      </w:r>
     </w:p>
     <w:p>
       <w:pPr>
@@ -1393,7 +1438,6 @@
           <w:i/>
           <w:iCs/>
         </w:rPr>
-        <w:lastRenderedPageBreak/>
         <w:t xml:space="preserve">Page 14: replace “avoid </w:t>
       </w:r>
       <w:r>
@@ -1409,7 +1453,16 @@
           <w:i/>
           <w:iCs/>
         </w:rPr>
-        <w:t>” with “avoid plagiarism and use of unauthorized assistance”</w:t>
+        <w:t>” with “avoid pla</w:t>
+      </w:r>
+      <w:bookmarkStart w:id="0" w:name="_GoBack"/>
+      <w:bookmarkEnd w:id="0"/>
+      <w:r>
+        <w:rPr>
+          <w:i/>
+          <w:iCs/>
+        </w:rPr>
+        <w:t>giarism and use of unauthorized assistance”</w:t>
       </w:r>
     </w:p>
     <w:p>
@@ -2287,6 +2340,7 @@
           <w:i/>
           <w:iCs/>
         </w:rPr>
+        <w:lastRenderedPageBreak/>
         <w:t>Page 4 Line 49: "Another motivation" sentence is bit awkward/unclear</w:t>
       </w:r>
     </w:p>
@@ -2603,13 +2657,20 @@
       <w:r>
         <w:rPr>
           <w:color w:val="C00000"/>
-        </w:rPr>
-        <w:t xml:space="preserve">/ ST </w:t>
+          <w:highlight w:val="yellow"/>
+        </w:rPr>
+        <w:t>/ ST</w:t>
       </w:r>
       <w:r>
         <w:rPr>
           <w:color w:val="C00000"/>
         </w:rPr>
+        <w:t xml:space="preserve"> </w:t>
+      </w:r>
+      <w:r>
+        <w:rPr>
+          <w:color w:val="C00000"/>
+        </w:rPr>
         <w:t xml:space="preserve">and </w:t>
       </w:r>
       <w:r>
@@ -2659,21 +2720,48 @@
       <w:r>
         <w:rPr>
           <w:color w:val="C00000"/>
-        </w:rPr>
-        <w:t>CT</w:t>
+          <w:highlight w:val="yellow"/>
+        </w:rPr>
+        <w:t>C</w:t>
       </w:r>
       <w:r>
         <w:rPr>
           <w:color w:val="C00000"/>
-        </w:rPr>
-        <w:t xml:space="preserve">DM / </w:t>
+          <w:highlight w:val="yellow"/>
+        </w:rPr>
+        <w:t>S</w:t>
+      </w:r>
+      <w:r>
+        <w:rPr>
+          <w:color w:val="C00000"/>
+          <w:highlight w:val="yellow"/>
+        </w:rPr>
+        <w:t>DM</w:t>
+      </w:r>
+      <w:r>
+        <w:rPr>
+          <w:color w:val="C00000"/>
+        </w:rPr>
+        <w:t xml:space="preserve"> / </w:t>
       </w:r>
       <w:proofErr w:type="spellStart"/>
       <w:r>
         <w:rPr>
           <w:color w:val="C00000"/>
         </w:rPr>
-        <w:t>CTaDM</w:t>
+        <w:t>C</w:t>
+      </w:r>
+      <w:r>
+        <w:rPr>
+          <w:color w:val="C00000"/>
+        </w:rPr>
+        <w:t>S</w:t>
+      </w:r>
+      <w:r>
+        <w:rPr>
+          <w:color w:val="C00000"/>
+        </w:rPr>
+        <w:t>aDM</w:t>
       </w:r>
       <w:proofErr w:type="spellEnd"/>
       <w:r>
@@ -2844,33 +2932,6 @@
     </w:p>
     <w:p>
       <w:pPr>
-        <w:pStyle w:val="ListParagraph"/>
-        <w:rPr>
-          <w:color w:val="C00000"/>
-        </w:rPr>
-      </w:pPr>
-      <w:r>
-        <w:rPr>
-          <w:color w:val="C00000"/>
-        </w:rPr>
-        <w:t>Di- do we need to add a sentence about the small response rate</w:t>
-      </w:r>
-      <w:r>
-        <w:rPr>
-          <w:color w:val="C00000"/>
-        </w:rPr>
-        <w:t>?</w:t>
-      </w:r>
-      <w:r>
-        <w:rPr>
-          <w:color w:val="C00000"/>
-        </w:rPr>
-        <w:t xml:space="preserve"> </w:t>
-      </w:r>
-    </w:p>
-    <w:p>
-      <w:pPr>
-        <w:pStyle w:val="ListParagraph"/>
         <w:rPr>
           <w:color w:val="C00000"/>
         </w:rPr>

</xml_diff>

<commit_message>
Change in notation of MAST90083 and ETC5245/2420
</commit_message>
<xml_diff>
--- a/Response to reviewers second revision.docx
+++ b/Response to reviewers second revision.docx
@@ -1110,23 +1110,7 @@
           <w:i/>
           <w:iCs/>
         </w:rPr>
-        <w:t xml:space="preserve">Page 4: </w:t>
-      </w:r>
-      <w:proofErr w:type="gramStart"/>
-      <w:r>
-        <w:rPr>
-          <w:i/>
-          <w:iCs/>
-        </w:rPr>
-        <w:t>“ ’</w:t>
-      </w:r>
-      <w:proofErr w:type="gramEnd"/>
-      <w:r>
-        <w:rPr>
-          <w:i/>
-          <w:iCs/>
-        </w:rPr>
-        <w:t>gold standard” is not quoted appropriately</w:t>
+        <w:t>Page 4: “ ’gold standard” is not quoted appropriately</w:t>
       </w:r>
     </w:p>
     <w:p>
@@ -1453,16 +1437,7 @@
           <w:i/>
           <w:iCs/>
         </w:rPr>
-        <w:t>” with “avoid pla</w:t>
-      </w:r>
-      <w:bookmarkStart w:id="0" w:name="_GoBack"/>
-      <w:bookmarkEnd w:id="0"/>
-      <w:r>
-        <w:rPr>
-          <w:i/>
-          <w:iCs/>
-        </w:rPr>
-        <w:t>giarism and use of unauthorized assistance”</w:t>
+        <w:t>” with “avoid plagiarism and use of unauthorized assistance”</w:t>
       </w:r>
     </w:p>
     <w:p>
@@ -2267,52 +2242,14 @@
         </w:rPr>
         <w:t xml:space="preserve">Done. </w:t>
       </w:r>
-      <w:r>
+    </w:p>
+    <w:p>
+      <w:pPr>
+        <w:pStyle w:val="ListParagraph"/>
         <w:rPr>
           <w:color w:val="FF0000"/>
         </w:rPr>
-        <w:t>I am assuming is</w:t>
-      </w:r>
-      <w:r>
-        <w:rPr>
-          <w:color w:val="FF0000"/>
-        </w:rPr>
-        <w:t xml:space="preserve"> it</w:t>
-      </w:r>
-      <w:r>
-        <w:rPr>
-          <w:color w:val="FF0000"/>
-        </w:rPr>
-        <w:t xml:space="preserve"> in the sentence: The spam classification data was compiled by graduate students at Iowa State University as part of a data mining class</w:t>
-      </w:r>
-      <w:r>
-        <w:rPr>
-          <w:b/>
-          <w:bCs/>
-          <w:color w:val="1F4E79" w:themeColor="accent5" w:themeShade="80"/>
-        </w:rPr>
-        <w:t>,</w:t>
-      </w:r>
-      <w:r>
-        <w:rPr>
-          <w:color w:val="FF0000"/>
-        </w:rPr>
-        <w:t xml:space="preserve"> in 2009</w:t>
-      </w:r>
-      <w:proofErr w:type="gramStart"/>
-      <w:r>
-        <w:rPr>
-          <w:color w:val="FF0000"/>
-        </w:rPr>
-        <w:t>.</w:t>
-      </w:r>
-      <w:r>
-        <w:rPr>
-          <w:color w:val="FF0000"/>
-        </w:rPr>
-        <w:t xml:space="preserve"> ???</w:t>
-      </w:r>
-      <w:proofErr w:type="gramEnd"/>
+      </w:pPr>
     </w:p>
     <w:p>
       <w:pPr>
@@ -2589,194 +2526,281 @@
       <w:pPr>
         <w:pStyle w:val="ListParagraph"/>
         <w:rPr>
-          <w:color w:val="C00000"/>
-        </w:rPr>
-      </w:pPr>
-      <w:r>
-        <w:rPr>
-          <w:color w:val="C00000"/>
-        </w:rPr>
-        <w:t xml:space="preserve">Di – maybe </w:t>
-      </w:r>
-      <w:proofErr w:type="spellStart"/>
-      <w:r>
-        <w:rPr>
-          <w:color w:val="C00000"/>
-        </w:rPr>
-        <w:t>Mo</w:t>
-      </w:r>
-      <w:r>
-        <w:rPr>
-          <w:color w:val="C00000"/>
-        </w:rPr>
-        <w:t>nash_StatThinking</w:t>
-      </w:r>
-      <w:proofErr w:type="spellEnd"/>
-      <w:r>
-        <w:rPr>
-          <w:color w:val="C00000"/>
+          <w:color w:val="0070C0"/>
+        </w:rPr>
+      </w:pPr>
+      <w:r>
+        <w:rPr>
+          <w:color w:val="0070C0"/>
+        </w:rPr>
+        <w:t>Notation changed</w:t>
+      </w:r>
+      <w:r>
+        <w:rPr>
+          <w:color w:val="0070C0"/>
+        </w:rPr>
+        <w:t>:</w:t>
+      </w:r>
+    </w:p>
+    <w:p>
+      <w:pPr>
+        <w:pStyle w:val="ListParagraph"/>
+        <w:rPr>
+          <w:color w:val="0070C0"/>
+        </w:rPr>
+      </w:pPr>
+      <w:r>
+        <w:rPr>
+          <w:color w:val="0070C0"/>
+        </w:rPr>
+        <w:t>MAST90083</w:t>
+      </w:r>
+      <w:r>
+        <w:rPr>
+          <w:color w:val="0070C0"/>
+        </w:rPr>
+        <w:t xml:space="preserve">: </w:t>
+      </w:r>
+      <w:r>
+        <w:rPr>
+          <w:b/>
+          <w:bCs/>
+          <w:color w:val="0070C0"/>
+        </w:rPr>
+        <w:t>CSDM</w:t>
+      </w:r>
+      <w:r>
+        <w:rPr>
+          <w:color w:val="0070C0"/>
+        </w:rPr>
+        <w:t xml:space="preserve"> (stand</w:t>
+      </w:r>
+      <w:r>
+        <w:rPr>
+          <w:color w:val="0070C0"/>
+        </w:rPr>
+        <w:t>s</w:t>
+      </w:r>
+      <w:r>
+        <w:rPr>
+          <w:color w:val="0070C0"/>
+        </w:rPr>
+        <w:t xml:space="preserve"> for Computational statistics and data mining)</w:t>
+      </w:r>
+    </w:p>
+    <w:p>
+      <w:pPr>
+        <w:pStyle w:val="ListParagraph"/>
+        <w:rPr>
+          <w:color w:val="0070C0"/>
+        </w:rPr>
+      </w:pPr>
+      <w:r>
+        <w:rPr>
+          <w:color w:val="0070C0"/>
+        </w:rPr>
+        <w:t>ETC 2420/5242</w:t>
+      </w:r>
+      <w:r>
+        <w:rPr>
+          <w:color w:val="0070C0"/>
+        </w:rPr>
+        <w:t xml:space="preserve">: </w:t>
+      </w:r>
+      <w:r>
+        <w:rPr>
+          <w:b/>
+          <w:bCs/>
+          <w:color w:val="0070C0"/>
+        </w:rPr>
+        <w:t>ST</w:t>
+      </w:r>
+      <w:r>
+        <w:rPr>
+          <w:color w:val="0070C0"/>
+        </w:rPr>
+        <w:t xml:space="preserve"> (stand</w:t>
+      </w:r>
+      <w:r>
+        <w:rPr>
+          <w:color w:val="0070C0"/>
+        </w:rPr>
+        <w:t>s</w:t>
+      </w:r>
+      <w:r>
+        <w:rPr>
+          <w:color w:val="0070C0"/>
+        </w:rPr>
+        <w:t xml:space="preserve"> for Statistical thinking)</w:t>
+      </w:r>
+    </w:p>
+    <w:p>
+      <w:pPr>
+        <w:pStyle w:val="ListParagraph"/>
+        <w:rPr>
+          <w:color w:val="0070C0"/>
+        </w:rPr>
+      </w:pPr>
+      <w:r>
+        <w:rPr>
+          <w:color w:val="0070C0"/>
+        </w:rPr>
+        <w:t>ETC 2420</w:t>
+      </w:r>
+      <w:r>
+        <w:rPr>
+          <w:color w:val="0070C0"/>
+        </w:rPr>
+        <w:t xml:space="preserve">: </w:t>
+      </w:r>
+      <w:r>
+        <w:rPr>
+          <w:b/>
+          <w:bCs/>
+          <w:color w:val="0070C0"/>
+        </w:rPr>
+        <w:t>ST-UG</w:t>
+      </w:r>
+      <w:r>
+        <w:rPr>
+          <w:color w:val="0070C0"/>
         </w:rPr>
         <w:t xml:space="preserve"> </w:t>
       </w:r>
       <w:r>
         <w:rPr>
-          <w:color w:val="C00000"/>
-        </w:rPr>
-        <w:t>/</w:t>
-      </w:r>
-      <w:r>
-        <w:rPr>
-          <w:color w:val="C00000"/>
-        </w:rPr>
-        <w:t xml:space="preserve"> ST</w:t>
-      </w:r>
-      <w:r>
-        <w:rPr>
-          <w:color w:val="C00000"/>
-        </w:rPr>
-        <w:t>(</w:t>
-      </w:r>
-      <w:r>
-        <w:rPr>
-          <w:color w:val="C00000"/>
-        </w:rPr>
-        <w:t>Monash</w:t>
-      </w:r>
-      <w:r>
-        <w:rPr>
-          <w:color w:val="C00000"/>
+          <w:color w:val="0070C0"/>
+        </w:rPr>
+        <w:t>(stand</w:t>
+      </w:r>
+      <w:r>
+        <w:rPr>
+          <w:color w:val="0070C0"/>
+        </w:rPr>
+        <w:t>s</w:t>
+      </w:r>
+      <w:r>
+        <w:rPr>
+          <w:color w:val="0070C0"/>
+        </w:rPr>
+        <w:t xml:space="preserve"> for Statistical thinking</w:t>
+      </w:r>
+      <w:r>
+        <w:rPr>
+          <w:color w:val="0070C0"/>
+        </w:rPr>
+        <w:t>-undergraduate students</w:t>
+      </w:r>
+      <w:r>
+        <w:rPr>
+          <w:color w:val="0070C0"/>
         </w:rPr>
         <w:t>)</w:t>
       </w:r>
-      <w:r>
-        <w:rPr>
-          <w:color w:val="C00000"/>
+    </w:p>
+    <w:p>
+      <w:pPr>
+        <w:pStyle w:val="ListParagraph"/>
+        <w:rPr>
+          <w:color w:val="0070C0"/>
+        </w:rPr>
+      </w:pPr>
+      <w:r>
+        <w:rPr>
+          <w:color w:val="0070C0"/>
+        </w:rPr>
+        <w:t>ETC</w:t>
+      </w:r>
+      <w:r>
+        <w:rPr>
+          <w:color w:val="0070C0"/>
         </w:rPr>
         <w:t xml:space="preserve"> </w:t>
       </w:r>
-      <w:r>
-        <w:rPr>
-          <w:color w:val="C00000"/>
-          <w:highlight w:val="yellow"/>
-        </w:rPr>
-        <w:t>/ ST</w:t>
-      </w:r>
-      <w:r>
-        <w:rPr>
-          <w:color w:val="C00000"/>
+      <w:bookmarkStart w:id="0" w:name="_GoBack"/>
+      <w:bookmarkEnd w:id="0"/>
+      <w:r>
+        <w:rPr>
+          <w:color w:val="0070C0"/>
+        </w:rPr>
+        <w:t>5242</w:t>
+      </w:r>
+      <w:r>
+        <w:rPr>
+          <w:color w:val="0070C0"/>
+        </w:rPr>
+        <w:t>:</w:t>
+      </w:r>
+      <w:r>
+        <w:rPr>
+          <w:color w:val="0070C0"/>
         </w:rPr>
         <w:t xml:space="preserve"> </w:t>
       </w:r>
       <w:r>
         <w:rPr>
-          <w:color w:val="C00000"/>
-        </w:rPr>
-        <w:t xml:space="preserve">and </w:t>
-      </w:r>
-      <w:r>
-        <w:rPr>
-          <w:color w:val="C00000"/>
-        </w:rPr>
-        <w:t>CS&amp;DM</w:t>
-      </w:r>
-      <w:r>
-        <w:rPr>
-          <w:color w:val="C00000"/>
-        </w:rPr>
-        <w:t>(</w:t>
-      </w:r>
-      <w:proofErr w:type="spellStart"/>
-      <w:r>
-        <w:rPr>
-          <w:color w:val="C00000"/>
-        </w:rPr>
-        <w:t>Unimelb</w:t>
-      </w:r>
-      <w:proofErr w:type="spellEnd"/>
-      <w:r>
-        <w:rPr>
-          <w:color w:val="C00000"/>
-        </w:rPr>
-        <w:t>)</w:t>
-      </w:r>
-      <w:r>
-        <w:rPr>
-          <w:color w:val="C00000"/>
+          <w:b/>
+          <w:bCs/>
+          <w:color w:val="0070C0"/>
+        </w:rPr>
+        <w:t>ST-PG</w:t>
+      </w:r>
+      <w:r>
+        <w:rPr>
+          <w:color w:val="0070C0"/>
         </w:rPr>
         <w:t xml:space="preserve"> </w:t>
       </w:r>
       <w:r>
         <w:rPr>
-          <w:color w:val="C00000"/>
-        </w:rPr>
-        <w:t>/</w:t>
-      </w:r>
-      <w:r>
-        <w:rPr>
-          <w:color w:val="C00000"/>
-        </w:rPr>
-        <w:t xml:space="preserve"> </w:t>
-      </w:r>
-      <w:r>
-        <w:rPr>
-          <w:color w:val="C00000"/>
-          <w:highlight w:val="yellow"/>
-        </w:rPr>
-        <w:t>C</w:t>
-      </w:r>
-      <w:r>
-        <w:rPr>
-          <w:color w:val="C00000"/>
-          <w:highlight w:val="yellow"/>
-        </w:rPr>
-        <w:t>S</w:t>
-      </w:r>
-      <w:r>
-        <w:rPr>
-          <w:color w:val="C00000"/>
-          <w:highlight w:val="yellow"/>
-        </w:rPr>
-        <w:t>DM</w:t>
-      </w:r>
-      <w:r>
-        <w:rPr>
-          <w:color w:val="C00000"/>
-        </w:rPr>
-        <w:t xml:space="preserve"> / </w:t>
-      </w:r>
-      <w:proofErr w:type="spellStart"/>
-      <w:r>
-        <w:rPr>
-          <w:color w:val="C00000"/>
-        </w:rPr>
-        <w:t>C</w:t>
-      </w:r>
-      <w:r>
-        <w:rPr>
-          <w:color w:val="C00000"/>
-        </w:rPr>
-        <w:t>S</w:t>
-      </w:r>
-      <w:r>
-        <w:rPr>
-          <w:color w:val="C00000"/>
-        </w:rPr>
-        <w:t>aDM</w:t>
-      </w:r>
-      <w:proofErr w:type="spellEnd"/>
-      <w:r>
-        <w:rPr>
-          <w:color w:val="C00000"/>
-        </w:rPr>
-        <w:t>??</w:t>
-      </w:r>
-    </w:p>
-    <w:p>
-      <w:pPr>
-        <w:pStyle w:val="ListParagraph"/>
-        <w:rPr>
-          <w:i/>
-          <w:iCs/>
+          <w:color w:val="0070C0"/>
+        </w:rPr>
+        <w:t>(stand</w:t>
+      </w:r>
+      <w:r>
+        <w:rPr>
+          <w:color w:val="0070C0"/>
+        </w:rPr>
+        <w:t>s</w:t>
+      </w:r>
+      <w:r>
+        <w:rPr>
+          <w:color w:val="0070C0"/>
+        </w:rPr>
+        <w:t xml:space="preserve"> for Statistical thinking-</w:t>
+      </w:r>
+      <w:r>
+        <w:rPr>
+          <w:color w:val="0070C0"/>
+        </w:rPr>
+        <w:t>post</w:t>
+      </w:r>
+      <w:r>
+        <w:rPr>
+          <w:color w:val="0070C0"/>
+        </w:rPr>
+        <w:t>graduate students)</w:t>
+      </w:r>
+    </w:p>
+    <w:p>
+      <w:pPr>
+        <w:pStyle w:val="ListParagraph"/>
+        <w:rPr>
+          <w:color w:val="0070C0"/>
+        </w:rPr>
+      </w:pPr>
+      <w:r>
+        <w:rPr>
+          <w:color w:val="0070C0"/>
+        </w:rPr>
+        <w:t xml:space="preserve">We hope that these notations will be more intuitive for the readers. </w:t>
+      </w:r>
+    </w:p>
+    <w:p>
+      <w:pPr>
+        <w:pStyle w:val="ListParagraph"/>
+        <w:rPr>
+          <w:color w:val="0070C0"/>
         </w:rPr>
       </w:pPr>
     </w:p>
@@ -2939,31 +2963,10 @@
     </w:p>
     <w:p>
       <w:pPr>
-        <w:pStyle w:val="ListParagraph"/>
-        <w:rPr>
-          <w:color w:val="0070C0"/>
-        </w:rPr>
-      </w:pPr>
-    </w:p>
-    <w:p>
-      <w:pPr>
-        <w:rPr>
-          <w:color w:val="0070C0"/>
-        </w:rPr>
-      </w:pPr>
-      <w:r>
-        <w:rPr>
-          <w:color w:val="0070C0"/>
-        </w:rPr>
-        <w:t xml:space="preserve"> </w:t>
-      </w:r>
-      <w:r>
-        <w:rPr>
-          <w:color w:val="0070C0"/>
-          <w:highlight w:val="yellow"/>
-        </w:rPr>
-        <w:t>Fix table numbering</w:t>
-      </w:r>
+        <w:rPr>
+          <w:color w:val="0070C0"/>
+        </w:rPr>
+      </w:pPr>
       <w:r>
         <w:rPr>
           <w:color w:val="0070C0"/>

</xml_diff>